<commit_message>
change st_path name rule
</commit_message>
<xml_diff>
--- a/web/download/SPD-.docx
+++ b/web/download/SPD-.docx
@@ -239,7 +239,7 @@
           <w:sz w:val="22"/>
           <w:szCs w:val="22"/>
         </w:rPr>
-        <w:t>dgdb</w:t>
+        <w:t>7778</w:t>
       </w:r>
     </w:p>
     <w:p>
@@ -333,7 +333,7 @@
           <w:szCs w:val="22"/>
           <w:lang w:val="fi-FI"/>
         </w:rPr>
-        <w:t>BPS PROVINSI SULAWESI TENGGARA</w:t>
+        <w:t>BPS KABUPATEN BUTON</w:t>
       </w:r>
     </w:p>
     <w:p>
@@ -481,7 +481,7 @@
           <w:szCs w:val="22"/>
           <w:lang w:val="fi-FI"/>
         </w:rPr>
-        <w:t>RUBEN RAMBO</w:t>
+        <w:t>AMALUDDIN HASAN</w:t>
       </w:r>
     </w:p>
     <w:p>
@@ -557,7 +557,7 @@
           <w:szCs w:val="22"/>
           <w:lang w:val="fi-FI"/>
         </w:rPr>
-        <w:t>196007251989031002</w:t>
+        <w:t>196803091990031002</w:t>
       </w:r>
     </w:p>
     <w:p>
@@ -651,7 +651,7 @@
           <w:szCs w:val="22"/>
           <w:lang w:val="es-ES"/>
         </w:rPr>
-        <w:t>Staf Seksi Statistik Pertanian</w:t>
+        <w:t>KSK Lakudo</w:t>
       </w:r>
       <w:r>
         <w:rPr>
@@ -1442,7 +1442,7 @@
                 <w:sz w:val="22"/>
                 <w:szCs w:val="22"/>
               </w:rPr>
-              <w:t>yjdhfh</w:t>
+              <w:t>dghs</w:t>
             </w:r>
             <w:r>
               <w:rPr>
@@ -1609,7 +1609,7 @@
                 <w:sz w:val="22"/>
                 <w:szCs w:val="22"/>
               </w:rPr>
-              <w:t>Wakatobi</w:t>
+              <w:t>ddd</w:t>
             </w:r>
           </w:p>
         </w:tc>
@@ -1852,7 +1852,7 @@
                 <w:szCs w:val="22"/>
                 <w:lang w:val="id-ID"/>
               </w:rPr>
-              <w:t>07 Februari 2018</w:t>
+              <w:t>16 Februari 2018</w:t>
             </w:r>
             <w:r>
               <w:rPr>
@@ -1871,7 +1871,7 @@
                 <w:szCs w:val="22"/>
                 <w:lang w:val="id-ID"/>
               </w:rPr>
-              <w:t>08 Februari 2018</w:t>
+              <w:t>17 Februari 2018</w:t>
             </w:r>
           </w:p>
           <w:p>
@@ -1943,7 +1943,7 @@
           <w:szCs w:val="22"/>
           <w:lang w:val="es-ES"/>
         </w:rPr>
-        <w:t>Kendari</w:t>
+        <w:t>dd</w:t>
       </w:r>
       <w:r>
         <w:rPr>
@@ -1962,7 +1962,7 @@
           <w:szCs w:val="22"/>
           <w:lang w:val="es-ES"/>
         </w:rPr>
-        <w:t>06 Februari 2018</w:t>
+        <w:t>08 Februari 2018</w:t>
       </w:r>
     </w:p>
     <w:p>
@@ -2094,7 +2094,7 @@
           <w:szCs w:val="22"/>
           <w:lang w:val="es-ES"/>
         </w:rPr>
-        <w:t>Ir. H. ATQO MARDIYANTO, M.Si.</w:t>
+        <w:t>LA ODE MUSARAFA, SE</w:t>
       </w:r>
     </w:p>
     <w:p>
@@ -2155,7 +2155,7 @@
           <w:szCs w:val="22"/>
           <w:lang w:val="es-ES"/>
         </w:rPr>
-        <w:t>196405081987021002</w:t>
+        <w:t>196112311986031034</w:t>
       </w:r>
     </w:p>
     <w:p>
@@ -2545,7 +2545,7 @@
                 <w:sz w:val="22"/>
                 <w:szCs w:val="22"/>
               </w:rPr>
-              <w:t>fdhffhf</w:t>
+              <w:t>fdgd</w:t>
             </w:r>
           </w:p>
           <w:p>
@@ -2758,7 +2758,7 @@
                 <w:sz w:val="22"/>
                 <w:szCs w:val="22"/>
               </w:rPr>
-              <w:t>DANI JAELANI, S.Si., MT</w:t>
+              <w:t>SUDARWO</w:t>
             </w:r>
           </w:p>
         </w:tc>
@@ -2924,7 +2924,7 @@
                 <w:sz w:val="22"/>
                 <w:szCs w:val="22"/>
               </w:rPr>
-              <w:t>RUBEN RAMBO</w:t>
+              <w:t>AMALUDDIN HASAN</w:t>
             </w:r>
             <w:r>
               <w:rPr>
@@ -2978,7 +2978,7 @@
                 <w:sz w:val="22"/>
                 <w:szCs w:val="22"/>
               </w:rPr>
-              <w:t>196007251989031002</w:t>
+              <w:t>196803091990031002</w:t>
             </w:r>
           </w:p>
         </w:tc>
@@ -3187,7 +3187,7 @@
                 <w:sz w:val="22"/>
                 <w:szCs w:val="22"/>
               </w:rPr>
-              <w:t>Staf Seksi Statistik Pertanian</w:t>
+              <w:t>KSK Lakudo</w:t>
             </w:r>
             <w:r>
               <w:rPr>
@@ -3204,7 +3204,7 @@
                 <w:sz w:val="22"/>
                 <w:szCs w:val="22"/>
               </w:rPr>
-              <w:t>BPS Provinsi Sulawesi Tenggara</w:t>
+              <w:t>BPS Kabupaten Buton</w:t>
             </w:r>
           </w:p>
         </w:tc>
@@ -3308,7 +3308,7 @@
                 <w:sz w:val="22"/>
                 <w:szCs w:val="22"/>
               </w:rPr>
-              <w:t>C</w:t>
+              <w:t>B</w:t>
             </w:r>
           </w:p>
         </w:tc>
@@ -3483,7 +3483,7 @@
                 <w:sz w:val="22"/>
                 <w:szCs w:val="22"/>
               </w:rPr>
-              <w:t>yjdhfh</w:t>
+              <w:t>dghs</w:t>
             </w:r>
             <w:r>
               <w:rPr>
@@ -3721,7 +3721,7 @@
                 <w:sz w:val="22"/>
                 <w:szCs w:val="22"/>
               </w:rPr>
-              <w:t>pesawat</w:t>
+              <w:t>kapal</w:t>
             </w:r>
           </w:p>
         </w:tc>
@@ -3853,7 +3853,7 @@
                 <w:sz w:val="22"/>
                 <w:szCs w:val="22"/>
               </w:rPr>
-              <w:t>Kendari</w:t>
+              <w:t>dd</w:t>
             </w:r>
           </w:p>
           <w:p>
@@ -3876,7 +3876,7 @@
                 <w:sz w:val="22"/>
                 <w:szCs w:val="22"/>
               </w:rPr>
-              <w:t>Wakatobi</w:t>
+              <w:t>ddd</w:t>
             </w:r>
           </w:p>
         </w:tc>
@@ -4078,7 +4078,7 @@
                 <w:sz w:val="22"/>
                 <w:szCs w:val="22"/>
               </w:rPr>
-              <w:t>07 Februari 2018</w:t>
+              <w:t>16 Februari 2018</w:t>
             </w:r>
             <w:r>
               <w:rPr>
@@ -4111,7 +4111,7 @@
                 <w:sz w:val="22"/>
                 <w:szCs w:val="22"/>
               </w:rPr>
-              <w:t>08 Februari 2018</w:t>
+              <w:t>17 Februari 2018</w:t>
             </w:r>
             <w:r>
               <w:rPr>
@@ -4626,61 +4626,61 @@
                 <w:sz w:val="22"/>
                 <w:szCs w:val="22"/>
               </w:rPr>
-              <w:t>054.01.06</w:t>
-            </w:r>
-          </w:p>
-          <w:p>
-            <w:pPr>
-              <w:rPr>
-                <w:rFonts w:ascii="Arial" w:hAnsi="Arial" w:cs="Arial"/>
-                <w:color w:val="000000" w:themeColor="text1"/>
-                <w:sz w:val="22"/>
-                <w:szCs w:val="22"/>
-              </w:rPr>
-            </w:pPr>
-            <w:r>
-              <w:rPr>
-                <w:rFonts w:ascii="Arial" w:hAnsi="Arial" w:cs="Arial"/>
-                <w:sz w:val="22"/>
-                <w:szCs w:val="22"/>
-              </w:rPr>
-              <w:t>2895</w:t>
-            </w:r>
-          </w:p>
-          <w:p>
-            <w:pPr>
-              <w:rPr>
-                <w:rFonts w:ascii="Arial" w:hAnsi="Arial" w:cs="Arial"/>
-                <w:color w:val="000000" w:themeColor="text1"/>
-                <w:sz w:val="22"/>
-                <w:szCs w:val="22"/>
-              </w:rPr>
-            </w:pPr>
-            <w:r>
-              <w:rPr>
-                <w:rFonts w:ascii="Arial" w:hAnsi="Arial" w:cs="Arial"/>
-                <w:sz w:val="22"/>
-                <w:szCs w:val="22"/>
-              </w:rPr>
-              <w:t>027</w:t>
-            </w:r>
-          </w:p>
-          <w:p>
-            <w:pPr>
-              <w:rPr>
-                <w:rFonts w:ascii="Arial" w:hAnsi="Arial" w:cs="Arial"/>
-                <w:color w:val="000000" w:themeColor="text1"/>
-                <w:sz w:val="22"/>
-                <w:szCs w:val="22"/>
-              </w:rPr>
-            </w:pPr>
-            <w:r>
-              <w:rPr>
-                <w:rFonts w:ascii="Arial" w:hAnsi="Arial" w:cs="Arial"/>
-                <w:sz w:val="22"/>
-                <w:szCs w:val="22"/>
-              </w:rPr>
-              <w:t>062</w:t>
+              <w:t>054.01.02</w:t>
+            </w:r>
+          </w:p>
+          <w:p>
+            <w:pPr>
+              <w:rPr>
+                <w:rFonts w:ascii="Arial" w:hAnsi="Arial" w:cs="Arial"/>
+                <w:color w:val="000000" w:themeColor="text1"/>
+                <w:sz w:val="22"/>
+                <w:szCs w:val="22"/>
+              </w:rPr>
+            </w:pPr>
+            <w:r>
+              <w:rPr>
+                <w:rFonts w:ascii="Arial" w:hAnsi="Arial" w:cs="Arial"/>
+                <w:sz w:val="22"/>
+                <w:szCs w:val="22"/>
+              </w:rPr>
+              <w:t>2891</w:t>
+            </w:r>
+          </w:p>
+          <w:p>
+            <w:pPr>
+              <w:rPr>
+                <w:rFonts w:ascii="Arial" w:hAnsi="Arial" w:cs="Arial"/>
+                <w:color w:val="000000" w:themeColor="text1"/>
+                <w:sz w:val="22"/>
+                <w:szCs w:val="22"/>
+              </w:rPr>
+            </w:pPr>
+            <w:r>
+              <w:rPr>
+                <w:rFonts w:ascii="Arial" w:hAnsi="Arial" w:cs="Arial"/>
+                <w:sz w:val="22"/>
+                <w:szCs w:val="22"/>
+              </w:rPr>
+              <w:t>951</w:t>
+            </w:r>
+          </w:p>
+          <w:p>
+            <w:pPr>
+              <w:rPr>
+                <w:rFonts w:ascii="Arial" w:hAnsi="Arial" w:cs="Arial"/>
+                <w:color w:val="000000" w:themeColor="text1"/>
+                <w:sz w:val="22"/>
+                <w:szCs w:val="22"/>
+              </w:rPr>
+            </w:pPr>
+            <w:r>
+              <w:rPr>
+                <w:rFonts w:ascii="Arial" w:hAnsi="Arial" w:cs="Arial"/>
+                <w:sz w:val="22"/>
+                <w:szCs w:val="22"/>
+              </w:rPr>
+              <w:t>004</w:t>
             </w:r>
           </w:p>
         </w:tc>
@@ -4819,7 +4819,7 @@
                 <w:sz w:val="22"/>
                 <w:szCs w:val="22"/>
               </w:rPr>
-              <w:t>BPS Provinsi Sulawesi Tenggara</w:t>
+              <w:t>BPS Kabupaten Buton</w:t>
             </w:r>
           </w:p>
           <w:p>
@@ -4843,7 +4843,7 @@
                 <w:sz w:val="22"/>
                 <w:szCs w:val="22"/>
               </w:rPr>
-              <w:t>524111</w:t>
+              <w:t>524113</w:t>
             </w:r>
           </w:p>
         </w:tc>
@@ -5009,7 +5009,7 @@
                 <w:szCs w:val="22"/>
                 <w:lang w:val="es-ES"/>
               </w:rPr>
-              <w:t>Kendari</w:t>
+              <w:t>dd</w:t>
             </w:r>
           </w:p>
           <w:p>
@@ -5117,7 +5117,7 @@
                 <w:szCs w:val="22"/>
                 <w:lang w:val="es-ES"/>
               </w:rPr>
-              <w:t>06 Februari 2018</w:t>
+              <w:t>08 Februari 2018</w:t>
             </w:r>
           </w:p>
         </w:tc>
@@ -5318,7 +5318,7 @@
                 <w:szCs w:val="22"/>
                 <w:lang w:val="id-ID"/>
               </w:rPr>
-              <w:t>DANI JAELANI, S.Si., MT</w:t>
+              <w:t>SUDARWO</w:t>
             </w:r>
           </w:p>
           <w:p>
@@ -5354,7 +5354,7 @@
                 <w:sz w:val="22"/>
                 <w:szCs w:val="22"/>
               </w:rPr>
-              <w:t>196912101991121001</w:t>
+              <w:t>198508292009011006</w:t>
             </w:r>
           </w:p>
           <w:p>
@@ -5652,7 +5652,7 @@
                 <w:szCs w:val="22"/>
                 <w:lang w:val="es-ES"/>
               </w:rPr>
-              <w:t>Kendari</w:t>
+              <w:t>dd</w:t>
             </w:r>
           </w:p>
           <w:p>
@@ -5691,7 +5691,7 @@
                 <w:szCs w:val="22"/>
                 <w:lang w:val="es-ES"/>
               </w:rPr>
-              <w:t>Wakatobi</w:t>
+              <w:t>ddd</w:t>
             </w:r>
           </w:p>
           <w:p>
@@ -5719,7 +5719,7 @@
                 <w:szCs w:val="22"/>
                 <w:lang w:val="es-ES"/>
               </w:rPr>
-              <w:t>07 Februari 2018</w:t>
+              <w:t>16 Februari 2018</w:t>
             </w:r>
           </w:p>
         </w:tc>
@@ -5915,7 +5915,7 @@
                 <w:szCs w:val="22"/>
                 <w:lang w:val="es-ES"/>
               </w:rPr>
-              <w:t>Ir. H. ATQO MARDIYANTO, M.Si.</w:t>
+              <w:t>LA ODE MUSARAFA, SE</w:t>
             </w:r>
           </w:p>
           <w:p>
@@ -5945,7 +5945,7 @@
                 <w:szCs w:val="22"/>
                 <w:lang w:val="es-ES"/>
               </w:rPr>
-              <w:t>196405081987021002</w:t>
+              <w:t>196112311986031034</w:t>
             </w:r>
           </w:p>
         </w:tc>
@@ -7672,7 +7672,7 @@
                 <w:szCs w:val="22"/>
                 <w:lang w:val="es-ES"/>
               </w:rPr>
-              <w:t>Kendari</w:t>
+              <w:t>dd</w:t>
             </w:r>
           </w:p>
           <w:p>
@@ -7737,7 +7737,7 @@
                 <w:szCs w:val="22"/>
                 <w:lang w:val="es-ES"/>
               </w:rPr>
-              <w:t>08 Februari 2018</w:t>
+              <w:t>17 Februari 2018</w:t>
             </w:r>
             <w:bookmarkStart w:id="0" w:name="_GoBack"/>
             <w:bookmarkEnd w:id="0"/>
@@ -7870,7 +7870,7 @@
                 <w:szCs w:val="22"/>
                 <w:lang w:val="id-ID"/>
               </w:rPr>
-              <w:t>DANI JAELANI, S.Si., MT</w:t>
+              <w:t>SUDARWO</w:t>
             </w:r>
           </w:p>
           <w:p>
@@ -7906,7 +7906,7 @@
                 <w:szCs w:val="22"/>
                 <w:lang w:val="id-ID"/>
               </w:rPr>
-              <w:t>196912101991121001</w:t>
+              <w:t>198508292009011006</w:t>
             </w:r>
           </w:p>
         </w:tc>
@@ -8048,7 +8048,7 @@
                 <w:szCs w:val="22"/>
                 <w:lang w:val="id-ID"/>
               </w:rPr>
-              <w:t>DANI JAELANI, S.Si., MT</w:t>
+              <w:t>SUDARWO</w:t>
             </w:r>
           </w:p>
           <w:p>
@@ -8085,7 +8085,7 @@
                 <w:sz w:val="22"/>
                 <w:szCs w:val="22"/>
               </w:rPr>
-              <w:t>196912101991121001</w:t>
+              <w:t>198508292009011006</w:t>
             </w:r>
           </w:p>
         </w:tc>

</xml_diff>